<commit_message>
Last edits for this term (hopefully) ^__^
</commit_message>
<xml_diff>
--- a/Documentation/SNTSDEV Files/Introduction.docx
+++ b/Documentation/SNTSDEV Files/Introduction.docx
@@ -549,45 +549,30 @@
       <w:r>
         <w:t xml:space="preserve">Figure </w:t>
       </w:r>
-      <w:fldSimple w:instr=" SEQ Figure \* ARABIC ">
-        <w:r>
-          <w:rPr>
-            <w:noProof/>
-          </w:rPr>
-          <w:t>1</w:t>
-        </w:r>
-      </w:fldSimple>
+      <w:r>
+        <w:fldChar w:fldCharType="begin"/>
+      </w:r>
+      <w:r>
+        <w:instrText xml:space="preserve"> SEQ Figure \* ARABIC </w:instrText>
+      </w:r>
+      <w:r>
+        <w:fldChar w:fldCharType="separate"/>
+      </w:r>
+      <w:r>
+        <w:rPr>
+          <w:noProof/>
+        </w:rPr>
+        <w:t>1</w:t>
+      </w:r>
+      <w:r>
+        <w:rPr>
+          <w:noProof/>
+        </w:rPr>
+        <w:fldChar w:fldCharType="end"/>
+      </w:r>
       <w:r>
         <w:t>: Southeast Asia Digital 2013 Report Survey</w:t>
       </w:r>
-    </w:p>
-    <w:p>
-      <w:pPr>
-        <w:pStyle w:val="NoSpacing"/>
-        <w:spacing w:line="360" w:lineRule="auto"/>
-        <w:ind w:left="408"/>
-        <w:jc w:val="both"/>
-        <w:rPr>
-          <w:rFonts w:ascii="Arial" w:hAnsi="Arial" w:cs="Arial"/>
-          <w:b/>
-          <w:sz w:val="28"/>
-          <w:szCs w:val="24"/>
-        </w:rPr>
-      </w:pPr>
-    </w:p>
-    <w:p>
-      <w:pPr>
-        <w:pStyle w:val="NoSpacing"/>
-        <w:spacing w:line="360" w:lineRule="auto"/>
-        <w:ind w:left="408"/>
-        <w:jc w:val="both"/>
-        <w:rPr>
-          <w:rFonts w:ascii="Arial" w:hAnsi="Arial" w:cs="Arial"/>
-          <w:b/>
-          <w:sz w:val="28"/>
-          <w:szCs w:val="24"/>
-        </w:rPr>
-      </w:pPr>
     </w:p>
     <w:p>
       <w:pPr>
@@ -641,6 +626,7 @@
           <w:color w:val="000000"/>
           <w:sz w:val="28"/>
         </w:rPr>
+        <w:lastRenderedPageBreak/>
         <w:t>Statement of the Problem</w:t>
       </w:r>
     </w:p>
@@ -779,6 +765,22 @@
           <w:szCs w:val="22"/>
         </w:rPr>
         <w:t>in terms of detecting cyberbullying occurrences present in public social media posts.</w:t>
+      </w:r>
+      <w:r>
+        <w:rPr>
+          <w:rFonts w:ascii="Arial" w:hAnsi="Arial" w:cs="Arial"/>
+          <w:color w:val="000000"/>
+          <w:szCs w:val="22"/>
+        </w:rPr>
+        <w:t xml:space="preserve"> </w:t>
+      </w:r>
+      <w:r>
+        <w:rPr>
+          <w:rFonts w:ascii="Arial" w:hAnsi="Arial" w:cs="Arial"/>
+          <w:color w:val="000000"/>
+          <w:szCs w:val="22"/>
+        </w:rPr>
+        <w:t>Results that will be derived from the model will aid social media moderators in their task of preventing the growth of cyberbullying events.</w:t>
       </w:r>
     </w:p>
     <w:p>
@@ -972,7 +974,7 @@
           <w:szCs w:val="22"/>
         </w:rPr>
         <w:tab/>
-        <w:t xml:space="preserve">The creation of a cyberbullying detection model (which will be patterned according to selected cyberbullying statements found in social media posts bearing sensitive issues as perceived by the many) will greatly contribute to the improvement of social media monitoring here in the Philippines. As of today's time, Filipino moderators have been </w:t>
+        <w:t xml:space="preserve">The creation of a cyberbullying detection model (which will be patterned according to selected cyberbullying statements found in social media posts bearing sensitive issues as perceived by the many) will greatly contribute to the improvement of social media monitoring here in the Philippines. As of today's time, Filipino moderators have been utilizing the manual way of flagging offensive posts in social media sites. In other cases, </w:t>
       </w:r>
       <w:r>
         <w:rPr>
@@ -981,7 +983,7 @@
           <w:szCs w:val="22"/>
         </w:rPr>
         <w:lastRenderedPageBreak/>
-        <w:t>utilizing the manual way of flagging offensive posts in social media sites. In other cases, they allow the users themselves to report a particular post in those websites privately so they can execute appropriate action for it. There are also mechanisms which deals with automatically censoring profane words that were typed in a chat box. However, such scenarios were typically present in gaming sites and not social media websites. With the automation of cyberbullying detection, more posts will be swiftly and easily flagged and subjected for analysis (by the moderators) without rendering the moderators to keep an eye out for such statements in the site 24/7.</w:t>
+        <w:t>they allow the users themselves to report a particular post in those websites privately so they can execute appropriate action for it. There are also mechanisms which deals with automatically censoring profane words that were typed in a chat box. However, such scenarios were typically present in gaming sites and not social media websites. With the automation of cyberbullying detection, more posts will be swiftly and easily flagged and subjected for analysis (by the moderators) without rendering the moderators to keep an eye out for such statements in the site 24/7.</w:t>
       </w:r>
     </w:p>
     <w:p>
@@ -1023,94 +1025,161 @@
           <w:color w:val="000000"/>
           <w:szCs w:val="22"/>
         </w:rPr>
-        <w:t xml:space="preserve">Most people, typically Filipinos, are reluctant to admit to being victims of cyberbullying (unless it becomes fairly obvious). </w:t>
-      </w:r>
-      <w:r>
-        <w:rPr>
-          <w:rFonts w:ascii="Arial" w:hAnsi="Arial" w:cs="Arial"/>
-          <w:color w:val="000000"/>
-          <w:szCs w:val="22"/>
-        </w:rPr>
-        <w:t xml:space="preserve">As mentioned before, </w:t>
-      </w:r>
-      <w:r>
-        <w:rPr>
-          <w:rFonts w:ascii="Arial" w:hAnsi="Arial" w:cs="Arial"/>
-          <w:color w:val="000000"/>
-          <w:szCs w:val="22"/>
-        </w:rPr>
-        <w:t>Filipinos tend to become indifferent towards such scenarios. Another possible reason would be because they do not want to further instigate a conflict on the opposing party and that they thought that what the bully had done is not that much of a big deal. However, despite how much or how long the effect of the statement dwells on the person, at that point in time when the victim reads it, he or she will still get affected by it one way or another. Therefore, even if there are only traces of cyberbullying occurrences present, it is still encouraged by experts to not turn a blind eye over such statements. As mentioned above, the cyberbullying detection model will be designed to detect even subtle posts implying cyberbullying attacks as much as possible.</w:t>
-      </w:r>
-    </w:p>
-    <w:p>
-      <w:pPr>
-        <w:pStyle w:val="NormalWeb"/>
-        <w:jc w:val="both"/>
-        <w:rPr>
-          <w:rFonts w:ascii="Arial" w:hAnsi="Arial" w:cs="Arial"/>
-          <w:b/>
-          <w:color w:val="000000"/>
-          <w:sz w:val="28"/>
-        </w:rPr>
-      </w:pPr>
-      <w:r>
-        <w:rPr>
-          <w:rFonts w:ascii="Arial" w:hAnsi="Arial" w:cs="Arial"/>
-          <w:b/>
-          <w:color w:val="000000"/>
-          <w:sz w:val="28"/>
-        </w:rPr>
-        <w:lastRenderedPageBreak/>
-        <w:t>1.5 Scope and Limitations</w:t>
-      </w:r>
-    </w:p>
-    <w:p>
-      <w:pPr>
-        <w:spacing w:line="360" w:lineRule="auto"/>
-        <w:jc w:val="both"/>
-        <w:rPr>
-          <w:rFonts w:ascii="Arial" w:hAnsi="Arial" w:cs="Arial"/>
-          <w:color w:val="000000"/>
-          <w:sz w:val="24"/>
-          <w:shd w:val="clear" w:color="auto" w:fill="FFFFFF"/>
-        </w:rPr>
-      </w:pPr>
-      <w:r>
-        <w:rPr>
-          <w:rFonts w:ascii="Arial" w:hAnsi="Arial" w:cs="Arial"/>
-          <w:color w:val="000000"/>
-          <w:sz w:val="24"/>
-        </w:rPr>
-        <w:tab/>
-      </w:r>
-      <w:r>
-        <w:rPr>
-          <w:rFonts w:ascii="Arial" w:hAnsi="Arial" w:cs="Arial"/>
-          <w:color w:val="000000"/>
-          <w:sz w:val="24"/>
-          <w:shd w:val="clear" w:color="auto" w:fill="FFFFFF"/>
-        </w:rPr>
-        <w:t xml:space="preserve"> </w:t>
-      </w:r>
-      <w:r>
-        <w:rPr>
-          <w:rFonts w:ascii="Arial" w:hAnsi="Arial" w:cs="Arial"/>
-          <w:color w:val="000000"/>
-          <w:sz w:val="24"/>
-          <w:shd w:val="clear" w:color="auto" w:fill="FFFFFF"/>
-        </w:rPr>
-        <w:t>This research will discuss selected methods under Natural Language Processing and Machine Learning algorithms (due to their inter-dependency towards each other) dedicated to aiding a system in comprehending human languages in order for it to acquire the ability to di</w:t>
+        <w:t>As mentioned before, m</w:t>
+      </w:r>
+      <w:r>
+        <w:rPr>
+          <w:rFonts w:ascii="Arial" w:hAnsi="Arial" w:cs="Arial"/>
+          <w:color w:val="000000"/>
+          <w:szCs w:val="22"/>
+        </w:rPr>
+        <w:t xml:space="preserve">ost people, typically Filipinos, are reluctant to admit to being victims of cyberbullying (unless it becomes fairly obvious). </w:t>
+      </w:r>
+      <w:r>
+        <w:rPr>
+          <w:rFonts w:ascii="Arial" w:hAnsi="Arial" w:cs="Arial"/>
+          <w:color w:val="000000"/>
+          <w:szCs w:val="22"/>
+        </w:rPr>
+        <w:t>The current solution that social media sites are implementing will not be able to help them unless they do it (the reporting) voluntarily. Automated cyberbullying detection can greatly contribute in these scenarios (as they detect and flag such statements automatically.</w:t>
       </w:r>
       <w:bookmarkStart w:id="0" w:name="_GoBack"/>
       <w:bookmarkEnd w:id="0"/>
-      <w:r>
+    </w:p>
+    <w:p>
+      <w:pPr>
+        <w:pStyle w:val="NormalWeb"/>
+        <w:spacing w:line="360" w:lineRule="auto"/>
+        <w:ind w:firstLine="720"/>
+        <w:jc w:val="both"/>
+        <w:rPr>
+          <w:rFonts w:ascii="Arial" w:hAnsi="Arial" w:cs="Arial"/>
+          <w:color w:val="000000"/>
+          <w:szCs w:val="22"/>
+        </w:rPr>
+      </w:pPr>
+    </w:p>
+    <w:p>
+      <w:pPr>
+        <w:pStyle w:val="NormalWeb"/>
+        <w:jc w:val="both"/>
+        <w:rPr>
+          <w:rFonts w:ascii="Arial" w:hAnsi="Arial" w:cs="Arial"/>
+          <w:b/>
+          <w:color w:val="000000"/>
+          <w:sz w:val="28"/>
+        </w:rPr>
+      </w:pPr>
+      <w:r>
+        <w:rPr>
+          <w:rFonts w:ascii="Arial" w:hAnsi="Arial" w:cs="Arial"/>
+          <w:b/>
+          <w:color w:val="000000"/>
+          <w:sz w:val="28"/>
+        </w:rPr>
+        <w:t>1.5 Scope and Limitations</w:t>
+      </w:r>
+    </w:p>
+    <w:p>
+      <w:pPr>
+        <w:spacing w:line="360" w:lineRule="auto"/>
+        <w:jc w:val="both"/>
         <w:rPr>
           <w:rFonts w:ascii="Arial" w:hAnsi="Arial" w:cs="Arial"/>
           <w:color w:val="000000"/>
           <w:sz w:val="24"/>
           <w:shd w:val="clear" w:color="auto" w:fill="FFFFFF"/>
         </w:rPr>
-        <w:t>scern and classify cyberbullying from non-cyberbullying statements, given that the aforementioned statements were written in either Tagalog or English, or possibly, both (</w:t>
+      </w:pPr>
+      <w:r>
+        <w:rPr>
+          <w:rFonts w:ascii="Arial" w:hAnsi="Arial" w:cs="Arial"/>
+          <w:color w:val="000000"/>
+          <w:sz w:val="24"/>
+        </w:rPr>
+        <w:tab/>
+      </w:r>
+      <w:r>
+        <w:rPr>
+          <w:rFonts w:ascii="Arial" w:hAnsi="Arial" w:cs="Arial"/>
+          <w:color w:val="000000"/>
+          <w:sz w:val="24"/>
+          <w:shd w:val="clear" w:color="auto" w:fill="FFFFFF"/>
+        </w:rPr>
+        <w:t xml:space="preserve"> </w:t>
+      </w:r>
+      <w:r>
+        <w:rPr>
+          <w:rFonts w:ascii="Arial" w:hAnsi="Arial" w:cs="Arial"/>
+          <w:color w:val="000000"/>
+          <w:sz w:val="24"/>
+          <w:shd w:val="clear" w:color="auto" w:fill="FFFFFF"/>
+        </w:rPr>
+        <w:t>This research will discuss selected methods</w:t>
+      </w:r>
+      <w:r>
+        <w:rPr>
+          <w:rFonts w:ascii="Arial" w:hAnsi="Arial" w:cs="Arial"/>
+          <w:color w:val="000000"/>
+          <w:sz w:val="24"/>
+          <w:shd w:val="clear" w:color="auto" w:fill="FFFFFF"/>
+        </w:rPr>
+        <w:t xml:space="preserve"> </w:t>
+      </w:r>
+      <w:r>
+        <w:rPr>
+          <w:rFonts w:ascii="Arial" w:hAnsi="Arial" w:cs="Arial"/>
+          <w:color w:val="000000"/>
+          <w:sz w:val="24"/>
+          <w:shd w:val="clear" w:color="auto" w:fill="FFFFFF"/>
+        </w:rPr>
+        <w:t>under Natural Language Processing and Machine Learn</w:t>
+      </w:r>
+      <w:r>
+        <w:rPr>
+          <w:rFonts w:ascii="Arial" w:hAnsi="Arial" w:cs="Arial"/>
+          <w:color w:val="000000"/>
+          <w:sz w:val="24"/>
+          <w:shd w:val="clear" w:color="auto" w:fill="FFFFFF"/>
+        </w:rPr>
+        <w:t>ing (ML) algorithms (at least 5 for NLP and 2 for ML</w:t>
+      </w:r>
+      <w:r>
+        <w:rPr>
+          <w:rFonts w:ascii="Arial" w:hAnsi="Arial" w:cs="Arial"/>
+          <w:color w:val="000000"/>
+          <w:sz w:val="24"/>
+          <w:shd w:val="clear" w:color="auto" w:fill="FFFFFF"/>
+        </w:rPr>
+        <w:t xml:space="preserve">) dedicated to aiding a system in comprehending human languages in order for it to acquire the ability to discern and classify cyberbullying from non-cyberbullying statements, given that the </w:t>
+      </w:r>
+      <w:r>
+        <w:rPr>
+          <w:rFonts w:ascii="Arial" w:hAnsi="Arial" w:cs="Arial"/>
+          <w:color w:val="000000"/>
+          <w:sz w:val="24"/>
+          <w:shd w:val="clear" w:color="auto" w:fill="FFFFFF"/>
+        </w:rPr>
+        <w:lastRenderedPageBreak/>
+        <w:t>aforementioned statements were written in either Tagalog</w:t>
+      </w:r>
+      <w:r>
+        <w:rPr>
+          <w:rFonts w:ascii="Arial" w:hAnsi="Arial" w:cs="Arial"/>
+          <w:color w:val="000000"/>
+          <w:sz w:val="24"/>
+          <w:shd w:val="clear" w:color="auto" w:fill="FFFFFF"/>
+        </w:rPr>
+        <w:t xml:space="preserve"> – as how it is used in Manila -</w:t>
+      </w:r>
+      <w:r>
+        <w:rPr>
+          <w:rFonts w:ascii="Arial" w:hAnsi="Arial" w:cs="Arial"/>
+          <w:color w:val="000000"/>
+          <w:sz w:val="24"/>
+          <w:shd w:val="clear" w:color="auto" w:fill="FFFFFF"/>
+        </w:rPr>
+        <w:t xml:space="preserve"> or English, or possibly, both (</w:t>
       </w:r>
       <w:proofErr w:type="spellStart"/>
       <w:r>
@@ -1130,8 +1199,47 @@
           <w:sz w:val="24"/>
           <w:shd w:val="clear" w:color="auto" w:fill="FFFFFF"/>
         </w:rPr>
-        <w:t>), and that they were made public by the user. This paper will likewise introduce concepts which bear utmost significance in terms of performing processing tasks over a large collection of text such as the formation and the subsequent annotation and pre-processing of the textual corpus (dataset), the process of extracting features from the dataset, and the creation of classes (which will revolve around the predefined cyberbullying categories (refer to IV. Design and Methodology). Additionally, experiments will be conducted in order to validate the efficacy of the proposed cyberbullying detection model. These experiments will involve the simulation of various instances that may affect the model's classification accuracy. The said accuracy will be measured numerically using bases such as Precision, Recall, F-measures and Kappa statistics. The final part of the experiment involves testing the model incorporated with a specific type of Machine Learning algorithm - Linear Support Vector Machine algorithm.</w:t>
-      </w:r>
+        <w:t>), and that they were made public by the user. This paper will likewise introduce concepts which bear utmost significance in terms of performing processing tasks over a large collection of text such as the formation and the subsequent annotation and pre-processing of the textual corpus (dataset), the process of extracting features from the dataset, and the creation of classes (which will revolve around the predefined cyberbullying categories (refer to IV. Design and Methodology). Additionally, experiments will be conducted in order to validate the efficacy of the proposed cyberbullying detection model. These experiments will involve the simulation of various instances that may affect the model's classification accuracy. The said accuracy will be measured numerically using bases such as Precision, Recall, F-measures and Kappa statistics. The final part of the experiment involves testing the m</w:t>
+      </w:r>
+      <w:r>
+        <w:rPr>
+          <w:rFonts w:ascii="Arial" w:hAnsi="Arial" w:cs="Arial"/>
+          <w:color w:val="000000"/>
+          <w:sz w:val="24"/>
+          <w:shd w:val="clear" w:color="auto" w:fill="FFFFFF"/>
+        </w:rPr>
+        <w:t xml:space="preserve">odel incorporated with two </w:t>
+      </w:r>
+      <w:r>
+        <w:rPr>
+          <w:rFonts w:ascii="Arial" w:hAnsi="Arial" w:cs="Arial"/>
+          <w:color w:val="000000"/>
+          <w:sz w:val="24"/>
+          <w:shd w:val="clear" w:color="auto" w:fill="FFFFFF"/>
+        </w:rPr>
+        <w:t>specific typ</w:t>
+      </w:r>
+      <w:r>
+        <w:rPr>
+          <w:rFonts w:ascii="Arial" w:hAnsi="Arial" w:cs="Arial"/>
+          <w:color w:val="000000"/>
+          <w:sz w:val="24"/>
+          <w:shd w:val="clear" w:color="auto" w:fill="FFFFFF"/>
+        </w:rPr>
+        <w:t>es of Machine Learning algorithm.</w:t>
+      </w:r>
+    </w:p>
+    <w:p>
+      <w:pPr>
+        <w:spacing w:line="360" w:lineRule="auto"/>
+        <w:jc w:val="both"/>
+        <w:rPr>
+          <w:rFonts w:ascii="Arial" w:hAnsi="Arial" w:cs="Arial"/>
+          <w:color w:val="000000"/>
+          <w:sz w:val="24"/>
+          <w:shd w:val="clear" w:color="auto" w:fill="FFFFFF"/>
+        </w:rPr>
+      </w:pPr>
     </w:p>
     <w:p>
       <w:pPr>
@@ -1151,13 +1259,13 @@
           <w:sz w:val="28"/>
         </w:rPr>
         <w:drawing>
-          <wp:anchor distT="0" distB="0" distL="114300" distR="114300" simplePos="0" relativeHeight="251658240" behindDoc="0" locked="0" layoutInCell="1" allowOverlap="1" wp14:anchorId="44587D41" wp14:editId="11CA0912">
+          <wp:anchor distT="0" distB="0" distL="114300" distR="114300" simplePos="0" relativeHeight="251658240" behindDoc="0" locked="0" layoutInCell="1" allowOverlap="1" wp14:anchorId="4363E29E" wp14:editId="69F9B205">
             <wp:simplePos x="0" y="0"/>
             <wp:positionH relativeFrom="margin">
               <wp:align>right</wp:align>
             </wp:positionH>
             <wp:positionV relativeFrom="paragraph">
-              <wp:posOffset>414655</wp:posOffset>
+              <wp:posOffset>363220</wp:posOffset>
             </wp:positionV>
             <wp:extent cx="5943600" cy="1714500"/>
             <wp:effectExtent l="0" t="0" r="0" b="0"/>
@@ -1906,7 +2014,6 @@
   <w:style w:type="character" w:default="1" w:styleId="DefaultParagraphFont">
     <w:name w:val="Default Paragraph Font"/>
     <w:uiPriority w:val="1"/>
-    <w:semiHidden/>
     <w:unhideWhenUsed/>
   </w:style>
   <w:style w:type="table" w:default="1" w:styleId="TableNormal">
@@ -2259,7 +2366,7 @@
 </file>
 
 <file path=customXml/itemProps1.xml><?xml version="1.0" encoding="utf-8"?>
-<ds:datastoreItem xmlns:ds="http://schemas.openxmlformats.org/officeDocument/2006/customXml" ds:itemID="{F0C2F5F2-B8C8-49E6-8587-70D7579B0B89}">
+<ds:datastoreItem xmlns:ds="http://schemas.openxmlformats.org/officeDocument/2006/customXml" ds:itemID="{636A67D3-74D4-4CFD-9066-4BA3881CF0A7}">
   <ds:schemaRefs>
     <ds:schemaRef ds:uri="http://schemas.openxmlformats.org/officeDocument/2006/bibliography"/>
   </ds:schemaRefs>

</xml_diff>